<commit_message>
code and notes updated
</commit_message>
<xml_diff>
--- a/images/dotnet_core_framework.docx
+++ b/images/dotnet_core_framework.docx
@@ -3,6 +3,972 @@
 <w:document xmlns:wpc="http://schemas.microsoft.com/office/word/2010/wordprocessingCanvas" xmlns:cx="http://schemas.microsoft.com/office/drawing/2014/chartex" xmlns:cx1="http://schemas.microsoft.com/office/drawing/2015/9/8/chartex" xmlns:cx2="http://schemas.microsoft.com/office/drawing/2015/10/21/chartex" xmlns:cx3="http://schemas.microsoft.com/office/drawing/2016/5/9/chartex" xmlns:cx4="http://schemas.microsoft.com/office/drawing/2016/5/10/chartex" xmlns:cx5="http://schemas.microsoft.com/office/drawing/2016/5/11/chartex" xmlns:cx6="http://schemas.microsoft.com/office/drawing/2016/5/12/chartex" xmlns:cx7="http://schemas.microsoft.com/office/drawing/2016/5/13/chartex" xmlns:cx8="http://schemas.microsoft.com/office/drawing/2016/5/14/chartex" xmlns:mc="http://schemas.openxmlformats.org/markup-compatibility/2006" xmlns:aink="http://schemas.microsoft.com/office/drawing/2016/ink" xmlns:am3d="http://schemas.microsoft.com/office/drawing/2017/model3d" xmlns:o="urn:schemas-microsoft-com:office:office" xmlns:r="http://schemas.openxmlformats.org/officeDocument/2006/relationships" xmlns:m="http://schemas.openxmlformats.org/officeDocument/2006/math" xmlns:v="urn:schemas-microsoft-com:vml" xmlns:wp14="http://schemas.microsoft.com/office/word/2010/wordprocessingDrawing" xmlns:wp="http://schemas.openxmlformats.org/drawingml/2006/wordprocessingDrawing" xmlns:w10="urn:schemas-microsoft-com:office:word" xmlns:w="http://schemas.openxmlformats.org/wordprocessingml/2006/main" xmlns:w14="http://schemas.microsoft.com/office/word/2010/wordml" xmlns:w15="http://schemas.microsoft.com/office/word/2012/wordml" xmlns:w16cid="http://schemas.microsoft.com/office/word/2016/wordml/cid" xmlns:w16se="http://schemas.microsoft.com/office/word/2015/wordml/symex" xmlns:wpg="http://schemas.microsoft.com/office/word/2010/wordprocessingGroup" xmlns:wpi="http://schemas.microsoft.com/office/word/2010/wordprocessingInk" xmlns:wne="http://schemas.microsoft.com/office/word/2006/wordml" xmlns:wps="http://schemas.microsoft.com/office/word/2010/wordprocessingShape" mc:Ignorable="w14 w15 w16se w16cid wp14">
   <w:body>
     <w:p>
+      <w:bookmarkStart w:id="0" w:name="_GoBack"/>
+      <w:r>
+        <w:rPr>
+          <w:noProof/>
+        </w:rPr>
+        <mc:AlternateContent>
+          <mc:Choice Requires="wps">
+            <w:drawing>
+              <wp:anchor distT="0" distB="0" distL="114300" distR="114300" simplePos="0" relativeHeight="251694080" behindDoc="0" locked="0" layoutInCell="1" allowOverlap="1" wp14:anchorId="722B4B93" wp14:editId="4288417C">
+                <wp:simplePos x="0" y="0"/>
+                <wp:positionH relativeFrom="column">
+                  <wp:posOffset>895350</wp:posOffset>
+                </wp:positionH>
+                <wp:positionV relativeFrom="paragraph">
+                  <wp:posOffset>1119188</wp:posOffset>
+                </wp:positionV>
+                <wp:extent cx="2185988" cy="1033145"/>
+                <wp:effectExtent l="0" t="0" r="24130" b="14605"/>
+                <wp:wrapNone/>
+                <wp:docPr id="28" name="Rectangle: Rounded Corners 28"/>
+                <wp:cNvGraphicFramePr/>
+                <a:graphic xmlns:a="http://schemas.openxmlformats.org/drawingml/2006/main">
+                  <a:graphicData uri="http://schemas.microsoft.com/office/word/2010/wordprocessingShape">
+                    <wps:wsp>
+                      <wps:cNvSpPr/>
+                      <wps:spPr>
+                        <a:xfrm>
+                          <a:off x="0" y="0"/>
+                          <a:ext cx="2185988" cy="1033145"/>
+                        </a:xfrm>
+                        <a:prstGeom prst="roundRect">
+                          <a:avLst/>
+                        </a:prstGeom>
+                        <a:noFill/>
+                      </wps:spPr>
+                      <wps:style>
+                        <a:lnRef idx="2">
+                          <a:schemeClr val="accent1">
+                            <a:shade val="50000"/>
+                          </a:schemeClr>
+                        </a:lnRef>
+                        <a:fillRef idx="1">
+                          <a:schemeClr val="accent1"/>
+                        </a:fillRef>
+                        <a:effectRef idx="0">
+                          <a:schemeClr val="accent1"/>
+                        </a:effectRef>
+                        <a:fontRef idx="minor">
+                          <a:schemeClr val="lt1"/>
+                        </a:fontRef>
+                      </wps:style>
+                      <wps:bodyPr rot="0" spcFirstLastPara="0" vertOverflow="overflow" horzOverflow="overflow" vert="horz" wrap="square" lIns="91440" tIns="45720" rIns="91440" bIns="45720" numCol="1" spcCol="0" rtlCol="0" fromWordArt="0" anchor="ctr" anchorCtr="0" forceAA="0" compatLnSpc="1">
+                        <a:prstTxWarp prst="textNoShape">
+                          <a:avLst/>
+                        </a:prstTxWarp>
+                        <a:noAutofit/>
+                      </wps:bodyPr>
+                    </wps:wsp>
+                  </a:graphicData>
+                </a:graphic>
+                <wp14:sizeRelH relativeFrom="margin">
+                  <wp14:pctWidth>0</wp14:pctWidth>
+                </wp14:sizeRelH>
+                <wp14:sizeRelV relativeFrom="margin">
+                  <wp14:pctHeight>0</wp14:pctHeight>
+                </wp14:sizeRelV>
+              </wp:anchor>
+            </w:drawing>
+          </mc:Choice>
+          <mc:Fallback>
+            <w:pict>
+              <v:roundrect w14:anchorId="1B40E36D" id="Rectangle: Rounded Corners 28" o:spid="_x0000_s1026" style="position:absolute;margin-left:70.5pt;margin-top:88.15pt;width:172.15pt;height:81.35pt;z-index:251694080;visibility:visible;mso-wrap-style:square;mso-width-percent:0;mso-height-percent:0;mso-wrap-distance-left:9pt;mso-wrap-distance-top:0;mso-wrap-distance-right:9pt;mso-wrap-distance-bottom:0;mso-position-horizontal:absolute;mso-position-horizontal-relative:text;mso-position-vertical:absolute;mso-position-vertical-relative:text;mso-width-percent:0;mso-height-percent:0;mso-width-relative:margin;mso-height-relative:margin;v-text-anchor:middle" arcsize="10923f" o:gfxdata="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" filled="f" strokecolor="#1f3763 [1604]" strokeweight="1pt">
+                <v:stroke joinstyle="miter"/>
+              </v:roundrect>
+            </w:pict>
+          </mc:Fallback>
+        </mc:AlternateContent>
+      </w:r>
+      <w:bookmarkEnd w:id="0"/>
+      <w:r>
+        <w:rPr>
+          <w:noProof/>
+        </w:rPr>
+        <mc:AlternateContent>
+          <mc:Choice Requires="wps">
+            <w:drawing>
+              <wp:anchor distT="0" distB="0" distL="114300" distR="114300" simplePos="0" relativeHeight="251693056" behindDoc="0" locked="0" layoutInCell="1" allowOverlap="1" wp14:anchorId="49C0C2FA" wp14:editId="548020DB">
+                <wp:simplePos x="0" y="0"/>
+                <wp:positionH relativeFrom="column">
+                  <wp:posOffset>1076325</wp:posOffset>
+                </wp:positionH>
+                <wp:positionV relativeFrom="paragraph">
+                  <wp:posOffset>190500</wp:posOffset>
+                </wp:positionV>
+                <wp:extent cx="1743075" cy="890588"/>
+                <wp:effectExtent l="0" t="0" r="28575" b="24130"/>
+                <wp:wrapNone/>
+                <wp:docPr id="27" name="Rectangle: Rounded Corners 27"/>
+                <wp:cNvGraphicFramePr/>
+                <a:graphic xmlns:a="http://schemas.openxmlformats.org/drawingml/2006/main">
+                  <a:graphicData uri="http://schemas.microsoft.com/office/word/2010/wordprocessingShape">
+                    <wps:wsp>
+                      <wps:cNvSpPr/>
+                      <wps:spPr>
+                        <a:xfrm>
+                          <a:off x="0" y="0"/>
+                          <a:ext cx="1743075" cy="890588"/>
+                        </a:xfrm>
+                        <a:prstGeom prst="roundRect">
+                          <a:avLst/>
+                        </a:prstGeom>
+                        <a:noFill/>
+                      </wps:spPr>
+                      <wps:style>
+                        <a:lnRef idx="2">
+                          <a:schemeClr val="accent1">
+                            <a:shade val="50000"/>
+                          </a:schemeClr>
+                        </a:lnRef>
+                        <a:fillRef idx="1">
+                          <a:schemeClr val="accent1"/>
+                        </a:fillRef>
+                        <a:effectRef idx="0">
+                          <a:schemeClr val="accent1"/>
+                        </a:effectRef>
+                        <a:fontRef idx="minor">
+                          <a:schemeClr val="lt1"/>
+                        </a:fontRef>
+                      </wps:style>
+                      <wps:bodyPr rot="0" spcFirstLastPara="0" vertOverflow="overflow" horzOverflow="overflow" vert="horz" wrap="square" lIns="91440" tIns="45720" rIns="91440" bIns="45720" numCol="1" spcCol="0" rtlCol="0" fromWordArt="0" anchor="ctr" anchorCtr="0" forceAA="0" compatLnSpc="1">
+                        <a:prstTxWarp prst="textNoShape">
+                          <a:avLst/>
+                        </a:prstTxWarp>
+                        <a:noAutofit/>
+                      </wps:bodyPr>
+                    </wps:wsp>
+                  </a:graphicData>
+                </a:graphic>
+              </wp:anchor>
+            </w:drawing>
+          </mc:Choice>
+          <mc:Fallback>
+            <w:pict>
+              <v:roundrect w14:anchorId="41DB4761" id="Rectangle: Rounded Corners 27" o:spid="_x0000_s1026" style="position:absolute;margin-left:84.75pt;margin-top:15pt;width:137.25pt;height:70.15pt;z-index:251693056;visibility:visible;mso-wrap-style:square;mso-wrap-distance-left:9pt;mso-wrap-distance-top:0;mso-wrap-distance-right:9pt;mso-wrap-distance-bottom:0;mso-position-horizontal:absolute;mso-position-horizontal-relative:text;mso-position-vertical:absolute;mso-position-vertical-relative:text;v-text-anchor:middle" arcsize="10923f" o:gfxdata="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" filled="f" strokecolor="#1f3763 [1604]" strokeweight="1pt">
+                <v:stroke joinstyle="miter"/>
+              </v:roundrect>
+            </w:pict>
+          </mc:Fallback>
+        </mc:AlternateContent>
+      </w:r>
+      <w:r>
+        <w:rPr>
+          <w:noProof/>
+        </w:rPr>
+        <mc:AlternateContent>
+          <mc:Choice Requires="wps">
+            <w:drawing>
+              <wp:anchor distT="0" distB="0" distL="114300" distR="114300" simplePos="0" relativeHeight="251692032" behindDoc="0" locked="0" layoutInCell="1" allowOverlap="1" wp14:anchorId="4DACC741" wp14:editId="4E781BB8">
+                <wp:simplePos x="0" y="0"/>
+                <wp:positionH relativeFrom="column">
+                  <wp:posOffset>4052888</wp:posOffset>
+                </wp:positionH>
+                <wp:positionV relativeFrom="paragraph">
+                  <wp:posOffset>919163</wp:posOffset>
+                </wp:positionV>
+                <wp:extent cx="176212" cy="628650"/>
+                <wp:effectExtent l="0" t="0" r="52705" b="19050"/>
+                <wp:wrapNone/>
+                <wp:docPr id="26" name="Right Brace 26"/>
+                <wp:cNvGraphicFramePr/>
+                <a:graphic xmlns:a="http://schemas.openxmlformats.org/drawingml/2006/main">
+                  <a:graphicData uri="http://schemas.microsoft.com/office/word/2010/wordprocessingShape">
+                    <wps:wsp>
+                      <wps:cNvSpPr/>
+                      <wps:spPr>
+                        <a:xfrm>
+                          <a:off x="0" y="0"/>
+                          <a:ext cx="176212" cy="628650"/>
+                        </a:xfrm>
+                        <a:prstGeom prst="rightBrace">
+                          <a:avLst/>
+                        </a:prstGeom>
+                      </wps:spPr>
+                      <wps:style>
+                        <a:lnRef idx="1">
+                          <a:schemeClr val="accent1"/>
+                        </a:lnRef>
+                        <a:fillRef idx="0">
+                          <a:schemeClr val="accent1"/>
+                        </a:fillRef>
+                        <a:effectRef idx="0">
+                          <a:schemeClr val="accent1"/>
+                        </a:effectRef>
+                        <a:fontRef idx="minor">
+                          <a:schemeClr val="tx1"/>
+                        </a:fontRef>
+                      </wps:style>
+                      <wps:bodyPr rot="0" spcFirstLastPara="0" vertOverflow="overflow" horzOverflow="overflow" vert="horz" wrap="square" lIns="91440" tIns="45720" rIns="91440" bIns="45720" numCol="1" spcCol="0" rtlCol="0" fromWordArt="0" anchor="ctr" anchorCtr="0" forceAA="0" compatLnSpc="1">
+                        <a:prstTxWarp prst="textNoShape">
+                          <a:avLst/>
+                        </a:prstTxWarp>
+                        <a:noAutofit/>
+                      </wps:bodyPr>
+                    </wps:wsp>
+                  </a:graphicData>
+                </a:graphic>
+              </wp:anchor>
+            </w:drawing>
+          </mc:Choice>
+          <mc:Fallback>
+            <w:pict>
+              <v:shapetype w14:anchorId="5FF07538" id="_x0000_t88" coordsize="21600,21600" o:spt="88" adj="1800,10800" path="m,qx10800@0l10800@2qy21600@11,10800@3l10800@1qy,21600e" filled="f">
+                <v:formulas>
+                  <v:f eqn="val #0"/>
+                  <v:f eqn="sum 21600 0 #0"/>
+                  <v:f eqn="sum #1 0 #0"/>
+                  <v:f eqn="sum #1 #0 0"/>
+                  <v:f eqn="prod #0 9598 32768"/>
+                  <v:f eqn="sum 21600 0 @4"/>
+                  <v:f eqn="sum 21600 0 #1"/>
+                  <v:f eqn="min #1 @6"/>
+                  <v:f eqn="prod @7 1 2"/>
+                  <v:f eqn="prod #0 2 1"/>
+                  <v:f eqn="sum 21600 0 @9"/>
+                  <v:f eqn="val #1"/>
+                </v:formulas>
+                <v:path arrowok="t" o:connecttype="custom" o:connectlocs="0,0;21600,@11;0,21600" textboxrect="0,@4,7637,@5"/>
+                <v:handles>
+                  <v:h position="center,#0" yrange="0,@8"/>
+                  <v:h position="bottomRight,#1" yrange="@9,@10"/>
+                </v:handles>
+              </v:shapetype>
+              <v:shape id="Right Brace 26" o:spid="_x0000_s1026" type="#_x0000_t88" style="position:absolute;margin-left:319.15pt;margin-top:72.4pt;width:13.85pt;height:49.5pt;z-index:251692032;visibility:visible;mso-wrap-style:square;mso-wrap-distance-left:9pt;mso-wrap-distance-top:0;mso-wrap-distance-right:9pt;mso-wrap-distance-bottom:0;mso-position-horizontal:absolute;mso-position-horizontal-relative:text;mso-position-vertical:absolute;mso-position-vertical-relative:text;v-text-anchor:middle" o:gfxdata="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" adj="505" strokecolor="#4472c4 [3204]" strokeweight=".5pt">
+                <v:stroke joinstyle="miter"/>
+              </v:shape>
+            </w:pict>
+          </mc:Fallback>
+        </mc:AlternateContent>
+      </w:r>
+      <w:r>
+        <w:rPr>
+          <w:noProof/>
+        </w:rPr>
+        <mc:AlternateContent>
+          <mc:Choice Requires="wps">
+            <w:drawing>
+              <wp:anchor distT="0" distB="0" distL="114300" distR="114300" simplePos="0" relativeHeight="251691008" behindDoc="0" locked="0" layoutInCell="1" allowOverlap="1" wp14:anchorId="7C4A53CA" wp14:editId="3ED4D8B0">
+                <wp:simplePos x="0" y="0"/>
+                <wp:positionH relativeFrom="column">
+                  <wp:posOffset>3905250</wp:posOffset>
+                </wp:positionH>
+                <wp:positionV relativeFrom="paragraph">
+                  <wp:posOffset>1585595</wp:posOffset>
+                </wp:positionV>
+                <wp:extent cx="333375" cy="9843"/>
+                <wp:effectExtent l="38100" t="76200" r="0" b="85725"/>
+                <wp:wrapNone/>
+                <wp:docPr id="25" name="Straight Arrow Connector 25"/>
+                <wp:cNvGraphicFramePr/>
+                <a:graphic xmlns:a="http://schemas.openxmlformats.org/drawingml/2006/main">
+                  <a:graphicData uri="http://schemas.microsoft.com/office/word/2010/wordprocessingShape">
+                    <wps:wsp>
+                      <wps:cNvCnPr/>
+                      <wps:spPr>
+                        <a:xfrm flipH="1" flipV="1">
+                          <a:off x="0" y="0"/>
+                          <a:ext cx="333375" cy="9843"/>
+                        </a:xfrm>
+                        <a:prstGeom prst="straightConnector1">
+                          <a:avLst/>
+                        </a:prstGeom>
+                        <a:ln>
+                          <a:tailEnd type="triangle"/>
+                        </a:ln>
+                      </wps:spPr>
+                      <wps:style>
+                        <a:lnRef idx="1">
+                          <a:schemeClr val="accent1"/>
+                        </a:lnRef>
+                        <a:fillRef idx="0">
+                          <a:schemeClr val="accent1"/>
+                        </a:fillRef>
+                        <a:effectRef idx="0">
+                          <a:schemeClr val="accent1"/>
+                        </a:effectRef>
+                        <a:fontRef idx="minor">
+                          <a:schemeClr val="tx1"/>
+                        </a:fontRef>
+                      </wps:style>
+                      <wps:bodyPr/>
+                    </wps:wsp>
+                  </a:graphicData>
+                </a:graphic>
+              </wp:anchor>
+            </w:drawing>
+          </mc:Choice>
+          <mc:Fallback>
+            <w:pict>
+              <v:shapetype w14:anchorId="3178202B" id="_x0000_t32" coordsize="21600,21600" o:spt="32" o:oned="t" path="m,l21600,21600e" filled="f">
+                <v:path arrowok="t" fillok="f" o:connecttype="none"/>
+                <o:lock v:ext="edit" shapetype="t"/>
+              </v:shapetype>
+              <v:shape id="Straight Arrow Connector 25" o:spid="_x0000_s1026" type="#_x0000_t32" style="position:absolute;margin-left:307.5pt;margin-top:124.85pt;width:26.25pt;height:.8pt;flip:x y;z-index:251691008;visibility:visible;mso-wrap-style:square;mso-wrap-distance-left:9pt;mso-wrap-distance-top:0;mso-wrap-distance-right:9pt;mso-wrap-distance-bottom:0;mso-position-horizontal:absolute;mso-position-horizontal-relative:text;mso-position-vertical:absolute;mso-position-vertical-relative:text" o:gfxdata="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" strokecolor="#4472c4 [3204]" strokeweight=".5pt">
+                <v:stroke endarrow="block" joinstyle="miter"/>
+              </v:shape>
+            </w:pict>
+          </mc:Fallback>
+        </mc:AlternateContent>
+      </w:r>
+      <w:r>
+        <w:rPr>
+          <w:noProof/>
+        </w:rPr>
+        <mc:AlternateContent>
+          <mc:Choice Requires="wps">
+            <w:drawing>
+              <wp:anchor distT="0" distB="0" distL="114300" distR="114300" simplePos="0" relativeHeight="251689984" behindDoc="0" locked="0" layoutInCell="1" allowOverlap="1" wp14:anchorId="5AF28035" wp14:editId="7C277B9D">
+                <wp:simplePos x="0" y="0"/>
+                <wp:positionH relativeFrom="column">
+                  <wp:posOffset>3871913</wp:posOffset>
+                </wp:positionH>
+                <wp:positionV relativeFrom="paragraph">
+                  <wp:posOffset>857250</wp:posOffset>
+                </wp:positionV>
+                <wp:extent cx="471487" cy="0"/>
+                <wp:effectExtent l="38100" t="76200" r="0" b="95250"/>
+                <wp:wrapNone/>
+                <wp:docPr id="24" name="Straight Arrow Connector 24"/>
+                <wp:cNvGraphicFramePr/>
+                <a:graphic xmlns:a="http://schemas.openxmlformats.org/drawingml/2006/main">
+                  <a:graphicData uri="http://schemas.microsoft.com/office/word/2010/wordprocessingShape">
+                    <wps:wsp>
+                      <wps:cNvCnPr/>
+                      <wps:spPr>
+                        <a:xfrm flipH="1">
+                          <a:off x="0" y="0"/>
+                          <a:ext cx="471487" cy="0"/>
+                        </a:xfrm>
+                        <a:prstGeom prst="straightConnector1">
+                          <a:avLst/>
+                        </a:prstGeom>
+                        <a:ln>
+                          <a:tailEnd type="triangle"/>
+                        </a:ln>
+                      </wps:spPr>
+                      <wps:style>
+                        <a:lnRef idx="1">
+                          <a:schemeClr val="accent1"/>
+                        </a:lnRef>
+                        <a:fillRef idx="0">
+                          <a:schemeClr val="accent1"/>
+                        </a:fillRef>
+                        <a:effectRef idx="0">
+                          <a:schemeClr val="accent1"/>
+                        </a:effectRef>
+                        <a:fontRef idx="minor">
+                          <a:schemeClr val="tx1"/>
+                        </a:fontRef>
+                      </wps:style>
+                      <wps:bodyPr/>
+                    </wps:wsp>
+                  </a:graphicData>
+                </a:graphic>
+              </wp:anchor>
+            </w:drawing>
+          </mc:Choice>
+          <mc:Fallback>
+            <w:pict>
+              <v:shape w14:anchorId="187729AD" id="Straight Arrow Connector 24" o:spid="_x0000_s1026" type="#_x0000_t32" style="position:absolute;margin-left:304.9pt;margin-top:67.5pt;width:37.1pt;height:0;flip:x;z-index:251689984;visibility:visible;mso-wrap-style:square;mso-wrap-distance-left:9pt;mso-wrap-distance-top:0;mso-wrap-distance-right:9pt;mso-wrap-distance-bottom:0;mso-position-horizontal:absolute;mso-position-horizontal-relative:text;mso-position-vertical:absolute;mso-position-vertical-relative:text" o:gfxdata="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" strokecolor="#4472c4 [3204]" strokeweight=".5pt">
+                <v:stroke endarrow="block" joinstyle="miter"/>
+              </v:shape>
+            </w:pict>
+          </mc:Fallback>
+        </mc:AlternateContent>
+      </w:r>
+      <w:r>
+        <w:rPr>
+          <w:noProof/>
+        </w:rPr>
+        <mc:AlternateContent>
+          <mc:Choice Requires="wps">
+            <w:drawing>
+              <wp:anchor distT="0" distB="0" distL="114300" distR="114300" simplePos="0" relativeHeight="251683840" behindDoc="0" locked="0" layoutInCell="1" allowOverlap="1" wp14:anchorId="5245AAD3" wp14:editId="0368861E">
+                <wp:simplePos x="0" y="0"/>
+                <wp:positionH relativeFrom="column">
+                  <wp:posOffset>2733675</wp:posOffset>
+                </wp:positionH>
+                <wp:positionV relativeFrom="paragraph">
+                  <wp:posOffset>881063</wp:posOffset>
+                </wp:positionV>
+                <wp:extent cx="685800" cy="881380"/>
+                <wp:effectExtent l="0" t="38100" r="57150" b="33020"/>
+                <wp:wrapNone/>
+                <wp:docPr id="19" name="Straight Arrow Connector 19"/>
+                <wp:cNvGraphicFramePr/>
+                <a:graphic xmlns:a="http://schemas.openxmlformats.org/drawingml/2006/main">
+                  <a:graphicData uri="http://schemas.microsoft.com/office/word/2010/wordprocessingShape">
+                    <wps:wsp>
+                      <wps:cNvCnPr/>
+                      <wps:spPr>
+                        <a:xfrm flipV="1">
+                          <a:off x="0" y="0"/>
+                          <a:ext cx="685800" cy="881380"/>
+                        </a:xfrm>
+                        <a:prstGeom prst="straightConnector1">
+                          <a:avLst/>
+                        </a:prstGeom>
+                        <a:ln>
+                          <a:tailEnd type="triangle"/>
+                        </a:ln>
+                      </wps:spPr>
+                      <wps:style>
+                        <a:lnRef idx="1">
+                          <a:schemeClr val="accent1"/>
+                        </a:lnRef>
+                        <a:fillRef idx="0">
+                          <a:schemeClr val="accent1"/>
+                        </a:fillRef>
+                        <a:effectRef idx="0">
+                          <a:schemeClr val="accent1"/>
+                        </a:effectRef>
+                        <a:fontRef idx="minor">
+                          <a:schemeClr val="tx1"/>
+                        </a:fontRef>
+                      </wps:style>
+                      <wps:bodyPr/>
+                    </wps:wsp>
+                  </a:graphicData>
+                </a:graphic>
+                <wp14:sizeRelH relativeFrom="margin">
+                  <wp14:pctWidth>0</wp14:pctWidth>
+                </wp14:sizeRelH>
+                <wp14:sizeRelV relativeFrom="margin">
+                  <wp14:pctHeight>0</wp14:pctHeight>
+                </wp14:sizeRelV>
+              </wp:anchor>
+            </w:drawing>
+          </mc:Choice>
+          <mc:Fallback>
+            <w:pict>
+              <v:shape w14:anchorId="542E0F88" id="Straight Arrow Connector 19" o:spid="_x0000_s1026" type="#_x0000_t32" style="position:absolute;margin-left:215.25pt;margin-top:69.4pt;width:54pt;height:69.4pt;flip:y;z-index:251683840;visibility:visible;mso-wrap-style:square;mso-width-percent:0;mso-height-percent:0;mso-wrap-distance-left:9pt;mso-wrap-distance-top:0;mso-wrap-distance-right:9pt;mso-wrap-distance-bottom:0;mso-position-horizontal:absolute;mso-position-horizontal-relative:text;mso-position-vertical:absolute;mso-position-vertical-relative:text;mso-width-percent:0;mso-height-percent:0;mso-width-relative:margin;mso-height-relative:margin" o:gfxdata="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" strokecolor="#4472c4 [3204]" strokeweight=".5pt">
+                <v:stroke endarrow="block" joinstyle="miter"/>
+              </v:shape>
+            </w:pict>
+          </mc:Fallback>
+        </mc:AlternateContent>
+      </w:r>
+      <w:r>
+        <w:rPr>
+          <w:noProof/>
+        </w:rPr>
+        <mc:AlternateContent>
+          <mc:Choice Requires="wps">
+            <w:drawing>
+              <wp:anchor distT="0" distB="0" distL="114300" distR="114300" simplePos="0" relativeHeight="251684864" behindDoc="0" locked="0" layoutInCell="1" allowOverlap="1" wp14:anchorId="0B6C0A72" wp14:editId="25A6F0F3">
+                <wp:simplePos x="0" y="0"/>
+                <wp:positionH relativeFrom="column">
+                  <wp:posOffset>3447732</wp:posOffset>
+                </wp:positionH>
+                <wp:positionV relativeFrom="paragraph">
+                  <wp:posOffset>828675</wp:posOffset>
+                </wp:positionV>
+                <wp:extent cx="376237" cy="252412"/>
+                <wp:effectExtent l="0" t="0" r="24130" b="14605"/>
+                <wp:wrapNone/>
+                <wp:docPr id="20" name="Text Box 20"/>
+                <wp:cNvGraphicFramePr/>
+                <a:graphic xmlns:a="http://schemas.openxmlformats.org/drawingml/2006/main">
+                  <a:graphicData uri="http://schemas.microsoft.com/office/word/2010/wordprocessingShape">
+                    <wps:wsp>
+                      <wps:cNvSpPr txBox="1"/>
+                      <wps:spPr>
+                        <a:xfrm>
+                          <a:off x="0" y="0"/>
+                          <a:ext cx="376237" cy="252412"/>
+                        </a:xfrm>
+                        <a:prstGeom prst="rect">
+                          <a:avLst/>
+                        </a:prstGeom>
+                        <a:solidFill>
+                          <a:schemeClr val="lt1"/>
+                        </a:solidFill>
+                        <a:ln w="6350">
+                          <a:solidFill>
+                            <a:prstClr val="black"/>
+                          </a:solidFill>
+                        </a:ln>
+                      </wps:spPr>
+                      <wps:txbx>
+                        <w:txbxContent>
+                          <w:p>
+                            <w:r>
+                              <w:t>J</w:t>
+                            </w:r>
+                          </w:p>
+                        </w:txbxContent>
+                      </wps:txbx>
+                      <wps:bodyPr rot="0" spcFirstLastPara="0" vertOverflow="overflow" horzOverflow="overflow" vert="horz" wrap="square" lIns="91440" tIns="45720" rIns="91440" bIns="45720" numCol="1" spcCol="0" rtlCol="0" fromWordArt="0" anchor="t" anchorCtr="0" forceAA="0" compatLnSpc="1">
+                        <a:prstTxWarp prst="textNoShape">
+                          <a:avLst/>
+                        </a:prstTxWarp>
+                        <a:noAutofit/>
+                      </wps:bodyPr>
+                    </wps:wsp>
+                  </a:graphicData>
+                </a:graphic>
+              </wp:anchor>
+            </w:drawing>
+          </mc:Choice>
+          <mc:Fallback>
+            <w:pict>
+              <v:shapetype w14:anchorId="0B6C0A72" id="_x0000_t202" coordsize="21600,21600" o:spt="202" path="m,l,21600r21600,l21600,xe">
+                <v:stroke joinstyle="miter"/>
+                <v:path gradientshapeok="t" o:connecttype="rect"/>
+              </v:shapetype>
+              <v:shape id="Text Box 20" o:spid="_x0000_s1026" type="#_x0000_t202" style="position:absolute;margin-left:271.45pt;margin-top:65.25pt;width:29.6pt;height:19.85pt;z-index:251684864;visibility:visible;mso-wrap-style:square;mso-wrap-distance-left:9pt;mso-wrap-distance-top:0;mso-wrap-distance-right:9pt;mso-wrap-distance-bottom:0;mso-position-horizontal:absolute;mso-position-horizontal-relative:text;mso-position-vertical:absolute;mso-position-vertical-relative:text;v-text-anchor:top" o:gfxdata="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" fillcolor="white [3201]" strokeweight=".5pt">
+                <v:textbox>
+                  <w:txbxContent>
+                    <w:p>
+                      <w:r>
+                        <w:t>J</w:t>
+                      </w:r>
+                    </w:p>
+                  </w:txbxContent>
+                </v:textbox>
+              </v:shape>
+            </w:pict>
+          </mc:Fallback>
+        </mc:AlternateContent>
+      </w:r>
+      <w:r>
+        <w:rPr>
+          <w:noProof/>
+        </w:rPr>
+        <mc:AlternateContent>
+          <mc:Choice Requires="wps">
+            <w:drawing>
+              <wp:anchor distT="0" distB="0" distL="114300" distR="114300" simplePos="0" relativeHeight="251688960" behindDoc="0" locked="0" layoutInCell="1" allowOverlap="1" wp14:anchorId="414D9462" wp14:editId="04886E34">
+                <wp:simplePos x="0" y="0"/>
+                <wp:positionH relativeFrom="column">
+                  <wp:posOffset>3457575</wp:posOffset>
+                </wp:positionH>
+                <wp:positionV relativeFrom="paragraph">
+                  <wp:posOffset>1332548</wp:posOffset>
+                </wp:positionV>
+                <wp:extent cx="376237" cy="252412"/>
+                <wp:effectExtent l="0" t="0" r="24130" b="14605"/>
+                <wp:wrapNone/>
+                <wp:docPr id="23" name="Text Box 23"/>
+                <wp:cNvGraphicFramePr/>
+                <a:graphic xmlns:a="http://schemas.openxmlformats.org/drawingml/2006/main">
+                  <a:graphicData uri="http://schemas.microsoft.com/office/word/2010/wordprocessingShape">
+                    <wps:wsp>
+                      <wps:cNvSpPr txBox="1"/>
+                      <wps:spPr>
+                        <a:xfrm>
+                          <a:off x="0" y="0"/>
+                          <a:ext cx="376237" cy="252412"/>
+                        </a:xfrm>
+                        <a:prstGeom prst="rect">
+                          <a:avLst/>
+                        </a:prstGeom>
+                        <a:solidFill>
+                          <a:schemeClr val="lt1"/>
+                        </a:solidFill>
+                        <a:ln w="6350">
+                          <a:solidFill>
+                            <a:prstClr val="black"/>
+                          </a:solidFill>
+                        </a:ln>
+                      </wps:spPr>
+                      <wps:txbx>
+                        <w:txbxContent>
+                          <w:p>
+                            <w:r>
+                              <w:t>Y</w:t>
+                            </w:r>
+                          </w:p>
+                        </w:txbxContent>
+                      </wps:txbx>
+                      <wps:bodyPr rot="0" spcFirstLastPara="0" vertOverflow="overflow" horzOverflow="overflow" vert="horz" wrap="square" lIns="91440" tIns="45720" rIns="91440" bIns="45720" numCol="1" spcCol="0" rtlCol="0" fromWordArt="0" anchor="t" anchorCtr="0" forceAA="0" compatLnSpc="1">
+                        <a:prstTxWarp prst="textNoShape">
+                          <a:avLst/>
+                        </a:prstTxWarp>
+                        <a:noAutofit/>
+                      </wps:bodyPr>
+                    </wps:wsp>
+                  </a:graphicData>
+                </a:graphic>
+              </wp:anchor>
+            </w:drawing>
+          </mc:Choice>
+          <mc:Fallback>
+            <w:pict>
+              <v:shape w14:anchorId="414D9462" id="Text Box 23" o:spid="_x0000_s1027" type="#_x0000_t202" style="position:absolute;margin-left:272.25pt;margin-top:104.95pt;width:29.6pt;height:19.85pt;z-index:251688960;visibility:visible;mso-wrap-style:square;mso-wrap-distance-left:9pt;mso-wrap-distance-top:0;mso-wrap-distance-right:9pt;mso-wrap-distance-bottom:0;mso-position-horizontal:absolute;mso-position-horizontal-relative:text;mso-position-vertical:absolute;mso-position-vertical-relative:text;v-text-anchor:top" o:gfxdata="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" fillcolor="white [3201]" strokeweight=".5pt">
+                <v:textbox>
+                  <w:txbxContent>
+                    <w:p>
+                      <w:r>
+                        <w:t>Y</w:t>
+                      </w:r>
+                    </w:p>
+                  </w:txbxContent>
+                </v:textbox>
+              </v:shape>
+            </w:pict>
+          </mc:Fallback>
+        </mc:AlternateContent>
+      </w:r>
+      <w:r>
+        <w:rPr>
+          <w:noProof/>
+        </w:rPr>
+        <mc:AlternateContent>
+          <mc:Choice Requires="wps">
+            <w:drawing>
+              <wp:anchor distT="0" distB="0" distL="114300" distR="114300" simplePos="0" relativeHeight="251686912" behindDoc="0" locked="0" layoutInCell="1" allowOverlap="1" wp14:anchorId="64BC2065" wp14:editId="2E0CC8FC">
+                <wp:simplePos x="0" y="0"/>
+                <wp:positionH relativeFrom="column">
+                  <wp:posOffset>3447733</wp:posOffset>
+                </wp:positionH>
+                <wp:positionV relativeFrom="paragraph">
+                  <wp:posOffset>1080770</wp:posOffset>
+                </wp:positionV>
+                <wp:extent cx="376237" cy="252412"/>
+                <wp:effectExtent l="0" t="0" r="24130" b="14605"/>
+                <wp:wrapNone/>
+                <wp:docPr id="21" name="Text Box 21"/>
+                <wp:cNvGraphicFramePr/>
+                <a:graphic xmlns:a="http://schemas.openxmlformats.org/drawingml/2006/main">
+                  <a:graphicData uri="http://schemas.microsoft.com/office/word/2010/wordprocessingShape">
+                    <wps:wsp>
+                      <wps:cNvSpPr txBox="1"/>
+                      <wps:spPr>
+                        <a:xfrm>
+                          <a:off x="0" y="0"/>
+                          <a:ext cx="376237" cy="252412"/>
+                        </a:xfrm>
+                        <a:prstGeom prst="rect">
+                          <a:avLst/>
+                        </a:prstGeom>
+                        <a:solidFill>
+                          <a:schemeClr val="lt1"/>
+                        </a:solidFill>
+                        <a:ln w="6350">
+                          <a:solidFill>
+                            <a:prstClr val="black"/>
+                          </a:solidFill>
+                        </a:ln>
+                      </wps:spPr>
+                      <wps:txbx>
+                        <w:txbxContent>
+                          <w:p>
+                            <w:r>
+                              <w:t>O</w:t>
+                            </w:r>
+                          </w:p>
+                        </w:txbxContent>
+                      </wps:txbx>
+                      <wps:bodyPr rot="0" spcFirstLastPara="0" vertOverflow="overflow" horzOverflow="overflow" vert="horz" wrap="square" lIns="91440" tIns="45720" rIns="91440" bIns="45720" numCol="1" spcCol="0" rtlCol="0" fromWordArt="0" anchor="t" anchorCtr="0" forceAA="0" compatLnSpc="1">
+                        <a:prstTxWarp prst="textNoShape">
+                          <a:avLst/>
+                        </a:prstTxWarp>
+                        <a:noAutofit/>
+                      </wps:bodyPr>
+                    </wps:wsp>
+                  </a:graphicData>
+                </a:graphic>
+              </wp:anchor>
+            </w:drawing>
+          </mc:Choice>
+          <mc:Fallback>
+            <w:pict>
+              <v:shape w14:anchorId="64BC2065" id="Text Box 21" o:spid="_x0000_s1028" type="#_x0000_t202" style="position:absolute;margin-left:271.5pt;margin-top:85.1pt;width:29.6pt;height:19.85pt;z-index:251686912;visibility:visible;mso-wrap-style:square;mso-wrap-distance-left:9pt;mso-wrap-distance-top:0;mso-wrap-distance-right:9pt;mso-wrap-distance-bottom:0;mso-position-horizontal:absolute;mso-position-horizontal-relative:text;mso-position-vertical:absolute;mso-position-vertical-relative:text;v-text-anchor:top" o:gfxdata="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" fillcolor="white [3201]" strokeweight=".5pt">
+                <v:textbox>
+                  <w:txbxContent>
+                    <w:p>
+                      <w:r>
+                        <w:t>O</w:t>
+                      </w:r>
+                    </w:p>
+                  </w:txbxContent>
+                </v:textbox>
+              </v:shape>
+            </w:pict>
+          </mc:Fallback>
+        </mc:AlternateContent>
+      </w:r>
+      <w:r>
+        <mc:AlternateContent>
+          <mc:Choice Requires="wps">
+            <w:drawing>
+              <wp:anchor distT="0" distB="0" distL="114300" distR="114300" simplePos="0" relativeHeight="251680768" behindDoc="0" locked="0" layoutInCell="1" allowOverlap="1" wp14:anchorId="78BDED50" wp14:editId="53305181">
+                <wp:simplePos x="0" y="0"/>
+                <wp:positionH relativeFrom="column">
+                  <wp:posOffset>1657350</wp:posOffset>
+                </wp:positionH>
+                <wp:positionV relativeFrom="paragraph">
+                  <wp:posOffset>1604963</wp:posOffset>
+                </wp:positionV>
+                <wp:extent cx="1061720" cy="442912"/>
+                <wp:effectExtent l="0" t="0" r="24130" b="14605"/>
+                <wp:wrapNone/>
+                <wp:docPr id="15" name="Text Box 15"/>
+                <wp:cNvGraphicFramePr/>
+                <a:graphic xmlns:a="http://schemas.openxmlformats.org/drawingml/2006/main">
+                  <a:graphicData uri="http://schemas.microsoft.com/office/word/2010/wordprocessingShape">
+                    <wps:wsp>
+                      <wps:cNvSpPr txBox="1"/>
+                      <wps:spPr>
+                        <a:xfrm>
+                          <a:off x="0" y="0"/>
+                          <a:ext cx="1061720" cy="442912"/>
+                        </a:xfrm>
+                        <a:prstGeom prst="rect">
+                          <a:avLst/>
+                        </a:prstGeom>
+                        <a:solidFill>
+                          <a:schemeClr val="lt1"/>
+                        </a:solidFill>
+                        <a:ln w="6350">
+                          <a:solidFill>
+                            <a:prstClr val="black"/>
+                          </a:solidFill>
+                        </a:ln>
+                      </wps:spPr>
+                      <wps:txbx>
+                        <w:txbxContent>
+                          <w:p>
+                            <w:r>
+                              <w:t>Address of joydip</w:t>
+                            </w:r>
+                          </w:p>
+                        </w:txbxContent>
+                      </wps:txbx>
+                      <wps:bodyPr rot="0" spcFirstLastPara="0" vertOverflow="overflow" horzOverflow="overflow" vert="horz" wrap="square" lIns="91440" tIns="45720" rIns="91440" bIns="45720" numCol="1" spcCol="0" rtlCol="0" fromWordArt="0" anchor="t" anchorCtr="0" forceAA="0" compatLnSpc="1">
+                        <a:prstTxWarp prst="textNoShape">
+                          <a:avLst/>
+                        </a:prstTxWarp>
+                        <a:noAutofit/>
+                      </wps:bodyPr>
+                    </wps:wsp>
+                  </a:graphicData>
+                </a:graphic>
+                <wp14:sizeRelV relativeFrom="margin">
+                  <wp14:pctHeight>0</wp14:pctHeight>
+                </wp14:sizeRelV>
+              </wp:anchor>
+            </w:drawing>
+          </mc:Choice>
+          <mc:Fallback>
+            <w:pict>
+              <v:shape w14:anchorId="78BDED50" id="Text Box 15" o:spid="_x0000_s1029" type="#_x0000_t202" style="position:absolute;margin-left:130.5pt;margin-top:126.4pt;width:83.6pt;height:34.85pt;z-index:251680768;visibility:visible;mso-wrap-style:square;mso-height-percent:0;mso-wrap-distance-left:9pt;mso-wrap-distance-top:0;mso-wrap-distance-right:9pt;mso-wrap-distance-bottom:0;mso-position-horizontal:absolute;mso-position-horizontal-relative:text;mso-position-vertical:absolute;mso-position-vertical-relative:text;mso-height-percent:0;mso-height-relative:margin;v-text-anchor:top" o:gfxdata="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" fillcolor="white [3201]" strokeweight=".5pt">
+                <v:textbox>
+                  <w:txbxContent>
+                    <w:p>
+                      <w:r>
+                        <w:t>Address of joydip</w:t>
+                      </w:r>
+                    </w:p>
+                  </w:txbxContent>
+                </v:textbox>
+              </v:shape>
+            </w:pict>
+          </mc:Fallback>
+        </mc:AlternateContent>
+      </w:r>
+      <w:r>
+        <mc:AlternateContent>
+          <mc:Choice Requires="wps">
+            <w:drawing>
+              <wp:anchor distT="0" distB="0" distL="114300" distR="114300" simplePos="0" relativeHeight="251681792" behindDoc="0" locked="0" layoutInCell="1" allowOverlap="1" wp14:anchorId="0201B2BF" wp14:editId="4F50A4D5">
+                <wp:simplePos x="0" y="0"/>
+                <wp:positionH relativeFrom="column">
+                  <wp:posOffset>971550</wp:posOffset>
+                </wp:positionH>
+                <wp:positionV relativeFrom="paragraph">
+                  <wp:posOffset>1638300</wp:posOffset>
+                </wp:positionV>
+                <wp:extent cx="618490" cy="271145"/>
+                <wp:effectExtent l="0" t="0" r="10160" b="14605"/>
+                <wp:wrapNone/>
+                <wp:docPr id="16" name="Rectangle 16"/>
+                <wp:cNvGraphicFramePr/>
+                <a:graphic xmlns:a="http://schemas.openxmlformats.org/drawingml/2006/main">
+                  <a:graphicData uri="http://schemas.microsoft.com/office/word/2010/wordprocessingShape">
+                    <wps:wsp>
+                      <wps:cNvSpPr/>
+                      <wps:spPr>
+                        <a:xfrm>
+                          <a:off x="0" y="0"/>
+                          <a:ext cx="618490" cy="271145"/>
+                        </a:xfrm>
+                        <a:prstGeom prst="rect">
+                          <a:avLst/>
+                        </a:prstGeom>
+                      </wps:spPr>
+                      <wps:style>
+                        <a:lnRef idx="2">
+                          <a:schemeClr val="accent1">
+                            <a:shade val="50000"/>
+                          </a:schemeClr>
+                        </a:lnRef>
+                        <a:fillRef idx="1">
+                          <a:schemeClr val="accent1"/>
+                        </a:fillRef>
+                        <a:effectRef idx="0">
+                          <a:schemeClr val="accent1"/>
+                        </a:effectRef>
+                        <a:fontRef idx="minor">
+                          <a:schemeClr val="lt1"/>
+                        </a:fontRef>
+                      </wps:style>
+                      <wps:txbx>
+                        <w:txbxContent>
+                          <w:p>
+                            <w:pPr>
+                              <w:jc w:val="center"/>
+                              <w:rPr>
+                                <w:lang w:val="en-IN"/>
+                              </w:rPr>
+                            </w:pPr>
+                            <w:r>
+                              <w:rPr>
+                                <w:lang w:val="en-IN"/>
+                              </w:rPr>
+                              <w:t xml:space="preserve"> </w:t>
+                            </w:r>
+                            <w:r>
+                              <w:rPr>
+                                <w:lang w:val="en-IN"/>
+                              </w:rPr>
+                              <w:t>b</w:t>
+                            </w:r>
+                          </w:p>
+                        </w:txbxContent>
+                      </wps:txbx>
+                      <wps:bodyPr rot="0" spcFirstLastPara="0" vertOverflow="overflow" horzOverflow="overflow" vert="horz" wrap="square" lIns="91440" tIns="45720" rIns="91440" bIns="45720" numCol="1" spcCol="0" rtlCol="0" fromWordArt="0" anchor="ctr" anchorCtr="0" forceAA="0" compatLnSpc="1">
+                        <a:prstTxWarp prst="textNoShape">
+                          <a:avLst/>
+                        </a:prstTxWarp>
+                        <a:noAutofit/>
+                      </wps:bodyPr>
+                    </wps:wsp>
+                  </a:graphicData>
+                </a:graphic>
+                <wp14:sizeRelH relativeFrom="margin">
+                  <wp14:pctWidth>0</wp14:pctWidth>
+                </wp14:sizeRelH>
+              </wp:anchor>
+            </w:drawing>
+          </mc:Choice>
+          <mc:Fallback>
+            <w:pict>
+              <v:rect w14:anchorId="0201B2BF" id="Rectangle 16" o:spid="_x0000_s1030" style="position:absolute;margin-left:76.5pt;margin-top:129pt;width:48.7pt;height:21.35pt;z-index:251681792;visibility:visible;mso-wrap-style:square;mso-width-percent:0;mso-wrap-distance-left:9pt;mso-wrap-distance-top:0;mso-wrap-distance-right:9pt;mso-wrap-distance-bottom:0;mso-position-horizontal:absolute;mso-position-horizontal-relative:text;mso-position-vertical:absolute;mso-position-vertical-relative:text;mso-width-percent:0;mso-width-relative:margin;v-text-anchor:middle" o:gfxdata="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" fillcolor="#4472c4 [3204]" strokecolor="#1f3763 [1604]" strokeweight="1pt">
+                <v:textbox>
+                  <w:txbxContent>
+                    <w:p>
+                      <w:pPr>
+                        <w:jc w:val="center"/>
+                        <w:rPr>
+                          <w:lang w:val="en-IN"/>
+                        </w:rPr>
+                      </w:pPr>
+                      <w:r>
+                        <w:rPr>
+                          <w:lang w:val="en-IN"/>
+                        </w:rPr>
+                        <w:t xml:space="preserve"> </w:t>
+                      </w:r>
+                      <w:r>
+                        <w:rPr>
+                          <w:lang w:val="en-IN"/>
+                        </w:rPr>
+                        <w:t>b</w:t>
+                      </w:r>
+                    </w:p>
+                  </w:txbxContent>
+                </v:textbox>
+              </v:rect>
+            </w:pict>
+          </mc:Fallback>
+        </mc:AlternateContent>
+      </w:r>
+      <w:r>
+        <w:rPr>
+          <w:noProof/>
+        </w:rPr>
+        <mc:AlternateContent>
+          <mc:Choice Requires="wps">
+            <w:drawing>
+              <wp:anchor distT="0" distB="0" distL="114300" distR="114300" simplePos="0" relativeHeight="251660288" behindDoc="0" locked="0" layoutInCell="1" allowOverlap="1" wp14:anchorId="2E63C307" wp14:editId="50968FCD">
+                <wp:simplePos x="0" y="0"/>
+                <wp:positionH relativeFrom="column">
+                  <wp:posOffset>881063</wp:posOffset>
+                </wp:positionH>
+                <wp:positionV relativeFrom="paragraph">
+                  <wp:posOffset>47624</wp:posOffset>
+                </wp:positionV>
+                <wp:extent cx="4848225" cy="2176463"/>
+                <wp:effectExtent l="0" t="0" r="28575" b="14605"/>
+                <wp:wrapNone/>
+                <wp:docPr id="2" name="Rectangle: Rounded Corners 2"/>
+                <wp:cNvGraphicFramePr/>
+                <a:graphic xmlns:a="http://schemas.openxmlformats.org/drawingml/2006/main">
+                  <a:graphicData uri="http://schemas.microsoft.com/office/word/2010/wordprocessingShape">
+                    <wps:wsp>
+                      <wps:cNvSpPr/>
+                      <wps:spPr>
+                        <a:xfrm>
+                          <a:off x="0" y="0"/>
+                          <a:ext cx="4848225" cy="2176463"/>
+                        </a:xfrm>
+                        <a:prstGeom prst="roundRect">
+                          <a:avLst/>
+                        </a:prstGeom>
+                        <a:solidFill>
+                          <a:schemeClr val="tx2">
+                            <a:lumMod val="20000"/>
+                            <a:lumOff val="80000"/>
+                          </a:schemeClr>
+                        </a:solidFill>
+                      </wps:spPr>
+                      <wps:style>
+                        <a:lnRef idx="2">
+                          <a:schemeClr val="accent1">
+                            <a:shade val="50000"/>
+                          </a:schemeClr>
+                        </a:lnRef>
+                        <a:fillRef idx="1">
+                          <a:schemeClr val="accent1"/>
+                        </a:fillRef>
+                        <a:effectRef idx="0">
+                          <a:schemeClr val="accent1"/>
+                        </a:effectRef>
+                        <a:fontRef idx="minor">
+                          <a:schemeClr val="lt1"/>
+                        </a:fontRef>
+                      </wps:style>
+                      <wps:bodyPr rot="0" spcFirstLastPara="0" vertOverflow="overflow" horzOverflow="overflow" vert="horz" wrap="square" lIns="91440" tIns="45720" rIns="91440" bIns="45720" numCol="1" spcCol="0" rtlCol="0" fromWordArt="0" anchor="ctr" anchorCtr="0" forceAA="0" compatLnSpc="1">
+                        <a:prstTxWarp prst="textNoShape">
+                          <a:avLst/>
+                        </a:prstTxWarp>
+                        <a:noAutofit/>
+                      </wps:bodyPr>
+                    </wps:wsp>
+                  </a:graphicData>
+                </a:graphic>
+                <wp14:sizeRelH relativeFrom="margin">
+                  <wp14:pctWidth>0</wp14:pctWidth>
+                </wp14:sizeRelH>
+                <wp14:sizeRelV relativeFrom="margin">
+                  <wp14:pctHeight>0</wp14:pctHeight>
+                </wp14:sizeRelV>
+              </wp:anchor>
+            </w:drawing>
+          </mc:Choice>
+          <mc:Fallback>
+            <w:pict>
+              <v:roundrect w14:anchorId="3FA000BE" id="Rectangle: Rounded Corners 2" o:spid="_x0000_s1026" style="position:absolute;margin-left:69.4pt;margin-top:3.75pt;width:381.75pt;height:171.4pt;z-index:251660288;visibility:visible;mso-wrap-style:square;mso-width-percent:0;mso-height-percent:0;mso-wrap-distance-left:9pt;mso-wrap-distance-top:0;mso-wrap-distance-right:9pt;mso-wrap-distance-bottom:0;mso-position-horizontal:absolute;mso-position-horizontal-relative:text;mso-position-vertical:absolute;mso-position-vertical-relative:text;mso-width-percent:0;mso-height-percent:0;mso-width-relative:margin;mso-height-relative:margin;v-text-anchor:middle" arcsize="10923f" o:gfxdata="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" fillcolor="#d5dce4 [671]" strokecolor="#1f3763 [1604]" strokeweight="1pt">
+                <v:stroke joinstyle="miter"/>
+              </v:roundrect>
+            </w:pict>
+          </mc:Fallback>
+        </mc:AlternateContent>
+      </w:r>
       <w:r>
         <w:rPr>
           <w:noProof/>
@@ -128,16 +1094,7 @@
                               <w:jc w:val="center"/>
                             </w:pPr>
                             <w:r>
-                              <w:t>asp</w:t>
-                            </w:r>
-                            <w:r>
-                              <w:t xml:space="preserve">.net </w:t>
-                            </w:r>
-                            <w:r>
-                              <w:t>core</w:t>
-                            </w:r>
-                            <w:r>
-                              <w:t xml:space="preserve"> runtime</w:t>
+                              <w:t>asp.net core runtime</w:t>
                             </w:r>
                           </w:p>
                         </w:txbxContent>
@@ -156,7 +1113,7 @@
           </mc:Choice>
           <mc:Fallback>
             <w:pict>
-              <v:roundrect w14:anchorId="1D5D3727" id="Rectangle: Rounded Corners 13" o:spid="_x0000_s1026" style="position:absolute;margin-left:211.5pt;margin-top:265.1pt;width:163.1pt;height:32.6pt;z-index:251677696;visibility:visible;mso-wrap-style:square;mso-wrap-distance-left:9pt;mso-wrap-distance-top:0;mso-wrap-distance-right:9pt;mso-wrap-distance-bottom:0;mso-position-horizontal:absolute;mso-position-horizontal-relative:text;mso-position-vertical:absolute;mso-position-vertical-relative:text;v-text-anchor:middle" arcsize="10923f" o:gfxdata="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" fillcolor="#4472c4 [3204]" strokecolor="#1f3763 [1604]" strokeweight="1pt">
+              <v:roundrect w14:anchorId="1D5D3727" id="Rectangle: Rounded Corners 13" o:spid="_x0000_s1031" style="position:absolute;margin-left:211.5pt;margin-top:265.1pt;width:163.1pt;height:32.6pt;z-index:251677696;visibility:visible;mso-wrap-style:square;mso-wrap-distance-left:9pt;mso-wrap-distance-top:0;mso-wrap-distance-right:9pt;mso-wrap-distance-bottom:0;mso-position-horizontal:absolute;mso-position-horizontal-relative:text;mso-position-vertical:absolute;mso-position-vertical-relative:text;v-text-anchor:middle" arcsize="10923f" o:gfxdata="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" fillcolor="#4472c4 [3204]" strokecolor="#1f3763 [1604]" strokeweight="1pt">
                 <v:stroke joinstyle="miter"/>
                 <v:textbox>
                   <w:txbxContent>
@@ -165,16 +1122,7 @@
                         <w:jc w:val="center"/>
                       </w:pPr>
                       <w:r>
-                        <w:t>asp</w:t>
-                      </w:r>
-                      <w:r>
-                        <w:t xml:space="preserve">.net </w:t>
-                      </w:r>
-                      <w:r>
-                        <w:t>core</w:t>
-                      </w:r>
-                      <w:r>
-                        <w:t xml:space="preserve"> runtime</w:t>
+                        <w:t>asp.net core runtime</w:t>
                       </w:r>
                     </w:p>
                   </w:txbxContent>
@@ -259,7 +1207,7 @@
           </mc:Choice>
           <mc:Fallback>
             <w:pict>
-              <v:roundrect w14:anchorId="4084D13F" id="Rectangle: Rounded Corners 12" o:spid="_x0000_s1027" style="position:absolute;margin-left:45.4pt;margin-top:265.9pt;width:163.1pt;height:32.6pt;z-index:251675648;visibility:visible;mso-wrap-style:square;mso-wrap-distance-left:9pt;mso-wrap-distance-top:0;mso-wrap-distance-right:9pt;mso-wrap-distance-bottom:0;mso-position-horizontal:absolute;mso-position-horizontal-relative:text;mso-position-vertical:absolute;mso-position-vertical-relative:text;v-text-anchor:middle" arcsize="10923f" o:gfxdata="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" fillcolor="#4472c4 [3204]" strokecolor="#1f3763 [1604]" strokeweight="1pt">
+              <v:roundrect w14:anchorId="4084D13F" id="Rectangle: Rounded Corners 12" o:spid="_x0000_s1032" style="position:absolute;margin-left:45.4pt;margin-top:265.9pt;width:163.1pt;height:32.6pt;z-index:251675648;visibility:visible;mso-wrap-style:square;mso-wrap-distance-left:9pt;mso-wrap-distance-top:0;mso-wrap-distance-right:9pt;mso-wrap-distance-bottom:0;mso-position-horizontal:absolute;mso-position-horizontal-relative:text;mso-position-vertical:absolute;mso-position-vertical-relative:text;v-text-anchor:middle" arcsize="10923f" o:gfxdata="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" fillcolor="#4472c4 [3204]" strokecolor="#1f3763 [1604]" strokeweight="1pt">
                 <v:stroke joinstyle="miter"/>
                 <v:textbox>
                   <w:txbxContent>
@@ -353,7 +1301,7 @@
           </mc:Choice>
           <mc:Fallback>
             <w:pict>
-              <v:roundrect w14:anchorId="49819DC9" id="Rectangle: Rounded Corners 11" o:spid="_x0000_s1028" style="position:absolute;margin-left:41.65pt;margin-top:302.65pt;width:332.25pt;height:67.85pt;z-index:251674624;visibility:visible;mso-wrap-style:square;mso-wrap-distance-left:9pt;mso-wrap-distance-top:0;mso-wrap-distance-right:9pt;mso-wrap-distance-bottom:0;mso-position-horizontal:absolute;mso-position-horizontal-relative:text;mso-position-vertical:absolute;mso-position-vertical-relative:text;v-text-anchor:middle" arcsize="10923f" o:gfxdata="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" fillcolor="#4472c4 [3204]" strokecolor="#1f3763 [1604]" strokeweight="1pt">
+              <v:roundrect w14:anchorId="49819DC9" id="Rectangle: Rounded Corners 11" o:spid="_x0000_s1033" style="position:absolute;margin-left:41.65pt;margin-top:302.65pt;width:332.25pt;height:67.85pt;z-index:251674624;visibility:visible;mso-wrap-style:square;mso-wrap-distance-left:9pt;mso-wrap-distance-top:0;mso-wrap-distance-right:9pt;mso-wrap-distance-bottom:0;mso-position-horizontal:absolute;mso-position-horizontal-relative:text;mso-position-vertical:absolute;mso-position-vertical-relative:text;v-text-anchor:middle" arcsize="10923f" o:gfxdata="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" fillcolor="#4472c4 [3204]" strokecolor="#1f3763 [1604]" strokeweight="1pt">
                 <v:stroke joinstyle="miter"/>
                 <v:textbox>
                   <w:txbxContent>
@@ -455,7 +1403,7 @@
           </mc:Choice>
           <mc:Fallback>
             <w:pict>
-              <v:rect w14:anchorId="32320EEB" id="Rectangle 10" o:spid="_x0000_s1029" style="position:absolute;margin-left:87.75pt;margin-top:-22.5pt;width:144.4pt;height:22.15pt;z-index:251673600;visibility:visible;mso-wrap-style:square;mso-height-percent:0;mso-wrap-distance-left:9pt;mso-wrap-distance-top:0;mso-wrap-distance-right:9pt;mso-wrap-distance-bottom:0;mso-position-horizontal:absolute;mso-position-horizontal-relative:text;mso-position-vertical:absolute;mso-position-vertical-relative:text;mso-height-percent:0;mso-height-relative:margin;v-text-anchor:middle" o:gfxdata="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" fillcolor="#4472c4 [3204]" strokecolor="#1f3763 [1604]" strokeweight="1pt">
+              <v:rect w14:anchorId="32320EEB" id="Rectangle 10" o:spid="_x0000_s1034" style="position:absolute;margin-left:87.75pt;margin-top:-22.5pt;width:144.4pt;height:22.15pt;z-index:251673600;visibility:visible;mso-wrap-style:square;mso-height-percent:0;mso-wrap-distance-left:9pt;mso-wrap-distance-top:0;mso-wrap-distance-right:9pt;mso-wrap-distance-bottom:0;mso-position-horizontal:absolute;mso-position-horizontal-relative:text;mso-position-vertical:absolute;mso-position-vertical-relative:text;mso-height-percent:0;mso-height-relative:margin;v-text-anchor:middle" o:gfxdata="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" fillcolor="#4472c4 [3204]" strokecolor="#1f3763 [1604]" strokeweight="1pt">
                 <v:textbox>
                   <w:txbxContent>
                     <w:p>
@@ -485,86 +1433,7 @@
         <mc:AlternateContent>
           <mc:Choice Requires="wps">
             <w:drawing>
-              <wp:anchor distT="0" distB="0" distL="114300" distR="114300" simplePos="0" relativeHeight="251672576" behindDoc="0" locked="0" layoutInCell="1" allowOverlap="1" wp14:anchorId="0073E8B5" wp14:editId="509D6F15">
-                <wp:simplePos x="0" y="0"/>
-                <wp:positionH relativeFrom="column">
-                  <wp:posOffset>3300095</wp:posOffset>
-                </wp:positionH>
-                <wp:positionV relativeFrom="paragraph">
-                  <wp:posOffset>47625</wp:posOffset>
-                </wp:positionV>
-                <wp:extent cx="2343150" cy="1804988"/>
-                <wp:effectExtent l="0" t="0" r="19050" b="24130"/>
-                <wp:wrapNone/>
-                <wp:docPr id="9" name="Rectangle: Rounded Corners 9"/>
-                <wp:cNvGraphicFramePr/>
-                <a:graphic xmlns:a="http://schemas.openxmlformats.org/drawingml/2006/main">
-                  <a:graphicData uri="http://schemas.microsoft.com/office/word/2010/wordprocessingShape">
-                    <wps:wsp>
-                      <wps:cNvSpPr/>
-                      <wps:spPr>
-                        <a:xfrm>
-                          <a:off x="0" y="0"/>
-                          <a:ext cx="2343150" cy="1804988"/>
-                        </a:xfrm>
-                        <a:prstGeom prst="roundRect">
-                          <a:avLst/>
-                        </a:prstGeom>
-                        <a:solidFill>
-                          <a:schemeClr val="tx2">
-                            <a:lumMod val="20000"/>
-                            <a:lumOff val="80000"/>
-                          </a:schemeClr>
-                        </a:solidFill>
-                      </wps:spPr>
-                      <wps:style>
-                        <a:lnRef idx="2">
-                          <a:schemeClr val="accent1">
-                            <a:shade val="50000"/>
-                          </a:schemeClr>
-                        </a:lnRef>
-                        <a:fillRef idx="1">
-                          <a:schemeClr val="accent1"/>
-                        </a:fillRef>
-                        <a:effectRef idx="0">
-                          <a:schemeClr val="accent1"/>
-                        </a:effectRef>
-                        <a:fontRef idx="minor">
-                          <a:schemeClr val="lt1"/>
-                        </a:fontRef>
-                      </wps:style>
-                      <wps:bodyPr rot="0" spcFirstLastPara="0" vertOverflow="overflow" horzOverflow="overflow" vert="horz" wrap="square" lIns="91440" tIns="45720" rIns="91440" bIns="45720" numCol="1" spcCol="0" rtlCol="0" fromWordArt="0" anchor="ctr" anchorCtr="0" forceAA="0" compatLnSpc="1">
-                        <a:prstTxWarp prst="textNoShape">
-                          <a:avLst/>
-                        </a:prstTxWarp>
-                        <a:noAutofit/>
-                      </wps:bodyPr>
-                    </wps:wsp>
-                  </a:graphicData>
-                </a:graphic>
-                <wp14:sizeRelH relativeFrom="margin">
-                  <wp14:pctWidth>0</wp14:pctWidth>
-                </wp14:sizeRelH>
-              </wp:anchor>
-            </w:drawing>
-          </mc:Choice>
-          <mc:Fallback>
-            <w:pict>
-              <v:roundrect w14:anchorId="2991FEBE" id="Rectangle: Rounded Corners 9" o:spid="_x0000_s1026" style="position:absolute;margin-left:259.85pt;margin-top:3.75pt;width:184.5pt;height:142.15pt;z-index:251672576;visibility:visible;mso-wrap-style:square;mso-width-percent:0;mso-wrap-distance-left:9pt;mso-wrap-distance-top:0;mso-wrap-distance-right:9pt;mso-wrap-distance-bottom:0;mso-position-horizontal:absolute;mso-position-horizontal-relative:text;mso-position-vertical:absolute;mso-position-vertical-relative:text;mso-width-percent:0;mso-width-relative:margin;v-text-anchor:middle" arcsize="10923f" o:gfxdata="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" fillcolor="#d5dce4 [671]" strokecolor="#1f3763 [1604]" strokeweight="1pt">
-                <v:stroke joinstyle="miter"/>
-              </v:roundrect>
-            </w:pict>
-          </mc:Fallback>
-        </mc:AlternateContent>
-      </w:r>
-      <w:r>
-        <w:rPr>
-          <w:noProof/>
-        </w:rPr>
-        <mc:AlternateContent>
-          <mc:Choice Requires="wps">
-            <w:drawing>
-              <wp:anchor distT="0" distB="0" distL="114300" distR="114300" simplePos="0" relativeHeight="251670528" behindDoc="0" locked="0" layoutInCell="1" allowOverlap="1" wp14:anchorId="2C8A8B39" wp14:editId="69A942D8">
+              <wp:anchor distT="0" distB="0" distL="114300" distR="114300" simplePos="0" relativeHeight="251670528" behindDoc="0" locked="0" layoutInCell="1" allowOverlap="1" wp14:anchorId="2C8A8B39" wp14:editId="6B04B9DF">
                 <wp:simplePos x="0" y="0"/>
                 <wp:positionH relativeFrom="column">
                   <wp:posOffset>914400</wp:posOffset>
@@ -611,15 +1480,16 @@
                           <w:p>
                             <w:pPr>
                               <w:jc w:val="center"/>
+                              <w:rPr>
+                                <w:lang w:val="en-IN"/>
+                              </w:rPr>
                             </w:pPr>
                             <w:r>
-                              <w:t>resu</w:t>
+                              <w:rPr>
+                                <w:lang w:val="en-IN"/>
+                              </w:rPr>
+                              <w:t>a</w:t>
                             </w:r>
-                            <w:bookmarkStart w:id="0" w:name="_GoBack"/>
-                            <w:r>
-                              <w:t>lt</w:t>
-                            </w:r>
-                            <w:bookmarkEnd w:id="0"/>
                           </w:p>
                         </w:txbxContent>
                       </wps:txbx>
@@ -640,21 +1510,22 @@
           </mc:Choice>
           <mc:Fallback>
             <w:pict>
-              <v:rect w14:anchorId="2C8A8B39" id="Rectangle 8" o:spid="_x0000_s1030" style="position:absolute;margin-left:1in;margin-top:93pt;width:48.7pt;height:21.35pt;z-index:251670528;visibility:visible;mso-wrap-style:square;mso-width-percent:0;mso-wrap-distance-left:9pt;mso-wrap-distance-top:0;mso-wrap-distance-right:9pt;mso-wrap-distance-bottom:0;mso-position-horizontal:absolute;mso-position-horizontal-relative:text;mso-position-vertical:absolute;mso-position-vertical-relative:text;mso-width-percent:0;mso-width-relative:margin;v-text-anchor:middle" o:gfxdata="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" fillcolor="#4472c4 [3204]" strokecolor="#1f3763 [1604]" strokeweight="1pt">
+              <v:rect w14:anchorId="2C8A8B39" id="Rectangle 8" o:spid="_x0000_s1035" style="position:absolute;margin-left:1in;margin-top:93pt;width:48.7pt;height:21.35pt;z-index:251670528;visibility:visible;mso-wrap-style:square;mso-width-percent:0;mso-wrap-distance-left:9pt;mso-wrap-distance-top:0;mso-wrap-distance-right:9pt;mso-wrap-distance-bottom:0;mso-position-horizontal:absolute;mso-position-horizontal-relative:text;mso-position-vertical:absolute;mso-position-vertical-relative:text;mso-width-percent:0;mso-width-relative:margin;v-text-anchor:middle" o:gfxdata="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" fillcolor="#4472c4 [3204]" strokecolor="#1f3763 [1604]" strokeweight="1pt">
                 <v:textbox>
                   <w:txbxContent>
                     <w:p>
                       <w:pPr>
                         <w:jc w:val="center"/>
+                        <w:rPr>
+                          <w:lang w:val="en-IN"/>
+                        </w:rPr>
                       </w:pPr>
                       <w:r>
-                        <w:t>resu</w:t>
+                        <w:rPr>
+                          <w:lang w:val="en-IN"/>
+                        </w:rPr>
+                        <w:t>a</w:t>
                       </w:r>
-                      <w:bookmarkStart w:id="1" w:name="_GoBack"/>
-                      <w:r>
-                        <w:t>lt</w:t>
-                      </w:r>
-                      <w:bookmarkEnd w:id="1"/>
                     </w:p>
                   </w:txbxContent>
                 </v:textbox>
@@ -670,7 +1541,7 @@
         <mc:AlternateContent>
           <mc:Choice Requires="wps">
             <w:drawing>
-              <wp:anchor distT="0" distB="0" distL="114300" distR="114300" simplePos="0" relativeHeight="251668480" behindDoc="0" locked="0" layoutInCell="1" allowOverlap="1" wp14:anchorId="59843036" wp14:editId="0D1F620D">
+              <wp:anchor distT="0" distB="0" distL="114300" distR="114300" simplePos="0" relativeHeight="251668480" behindDoc="0" locked="0" layoutInCell="1" allowOverlap="1" wp14:anchorId="59843036" wp14:editId="388C8255">
                 <wp:simplePos x="0" y="0"/>
                 <wp:positionH relativeFrom="column">
                   <wp:posOffset>1599883</wp:posOffset>
@@ -708,10 +1579,7 @@
                         <w:txbxContent>
                           <w:p>
                             <w:r>
-                              <w:t>3</w:t>
-                            </w:r>
-                            <w:r>
-                              <w:t>0</w:t>
+                              <w:t>30</w:t>
                             </w:r>
                           </w:p>
                         </w:txbxContent>
@@ -730,19 +1598,12 @@
           </mc:Choice>
           <mc:Fallback>
             <w:pict>
-              <v:shapetype w14:anchorId="59843036" id="_x0000_t202" coordsize="21600,21600" o:spt="202" path="m,l,21600r21600,l21600,xe">
-                <v:stroke joinstyle="miter"/>
-                <v:path gradientshapeok="t" o:connecttype="rect"/>
-              </v:shapetype>
-              <v:shape id="Text Box 7" o:spid="_x0000_s1031" type="#_x0000_t202" style="position:absolute;margin-left:126pt;margin-top:90.4pt;width:83.6pt;height:26.65pt;z-index:251668480;visibility:visible;mso-wrap-style:square;mso-wrap-distance-left:9pt;mso-wrap-distance-top:0;mso-wrap-distance-right:9pt;mso-wrap-distance-bottom:0;mso-position-horizontal:absolute;mso-position-horizontal-relative:text;mso-position-vertical:absolute;mso-position-vertical-relative:text;v-text-anchor:top" o:gfxdata="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" fillcolor="white [3201]" strokeweight=".5pt">
+              <v:shape w14:anchorId="59843036" id="Text Box 7" o:spid="_x0000_s1036" type="#_x0000_t202" style="position:absolute;margin-left:126pt;margin-top:90.4pt;width:83.6pt;height:26.65pt;z-index:251668480;visibility:visible;mso-wrap-style:square;mso-wrap-distance-left:9pt;mso-wrap-distance-top:0;mso-wrap-distance-right:9pt;mso-wrap-distance-bottom:0;mso-position-horizontal:absolute;mso-position-horizontal-relative:text;mso-position-vertical:absolute;mso-position-vertical-relative:text;v-text-anchor:top" o:gfxdata="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" fillcolor="white [3201]" strokeweight=".5pt">
                 <v:textbox>
                   <w:txbxContent>
                     <w:p>
                       <w:r>
-                        <w:t>3</w:t>
-                      </w:r>
-                      <w:r>
-                        <w:t>0</w:t>
+                        <w:t>30</w:t>
                       </w:r>
                     </w:p>
                   </w:txbxContent>
@@ -827,7 +1688,7 @@
           </mc:Choice>
           <mc:Fallback>
             <w:pict>
-              <v:rect w14:anchorId="40A0F4A5" id="Rectangle 6" o:spid="_x0000_s1032" style="position:absolute;margin-left:97.85pt;margin-top:54.7pt;width:22.9pt;height:21.35pt;z-index:251666432;visibility:visible;mso-wrap-style:square;mso-wrap-distance-left:9pt;mso-wrap-distance-top:0;mso-wrap-distance-right:9pt;mso-wrap-distance-bottom:0;mso-position-horizontal:absolute;mso-position-horizontal-relative:text;mso-position-vertical:absolute;mso-position-vertical-relative:text;v-text-anchor:middle" o:gfxdata="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" fillcolor="#4472c4 [3204]" strokecolor="#1f3763 [1604]" strokeweight="1pt">
+              <v:rect w14:anchorId="40A0F4A5" id="Rectangle 6" o:spid="_x0000_s1037" style="position:absolute;margin-left:97.85pt;margin-top:54.7pt;width:22.9pt;height:21.35pt;z-index:251666432;visibility:visible;mso-wrap-style:square;mso-wrap-distance-left:9pt;mso-wrap-distance-top:0;mso-wrap-distance-right:9pt;mso-wrap-distance-bottom:0;mso-position-horizontal:absolute;mso-position-horizontal-relative:text;mso-position-vertical:absolute;mso-position-vertical-relative:text;v-text-anchor:middle" o:gfxdata="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" fillcolor="#4472c4 [3204]" strokecolor="#1f3763 [1604]" strokeweight="1pt">
                 <v:textbox>
                   <w:txbxContent>
                     <w:p>
@@ -920,7 +1781,7 @@
           </mc:Choice>
           <mc:Fallback>
             <w:pict>
-              <v:rect w14:anchorId="167E2E5F" id="Rectangle 5" o:spid="_x0000_s1033" style="position:absolute;margin-left:95.25pt;margin-top:23.65pt;width:22.9pt;height:21.35pt;z-index:251664384;visibility:visible;mso-wrap-style:square;mso-wrap-distance-left:9pt;mso-wrap-distance-top:0;mso-wrap-distance-right:9pt;mso-wrap-distance-bottom:0;mso-position-horizontal:absolute;mso-position-horizontal-relative:text;mso-position-vertical:absolute;mso-position-vertical-relative:text;v-text-anchor:middle" o:gfxdata="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" fillcolor="#4472c4 [3204]" strokecolor="#1f3763 [1604]" strokeweight="1pt">
+              <v:rect w14:anchorId="167E2E5F" id="Rectangle 5" o:spid="_x0000_s1038" style="position:absolute;margin-left:95.25pt;margin-top:23.65pt;width:22.9pt;height:21.35pt;z-index:251664384;visibility:visible;mso-wrap-style:square;mso-wrap-distance-left:9pt;mso-wrap-distance-top:0;mso-wrap-distance-right:9pt;mso-wrap-distance-bottom:0;mso-position-horizontal:absolute;mso-position-horizontal-relative:text;mso-position-vertical:absolute;mso-position-vertical-relative:text;v-text-anchor:middle" o:gfxdata="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" fillcolor="#4472c4 [3204]" strokecolor="#1f3763 [1604]" strokeweight="1pt">
                 <v:textbox>
                   <w:txbxContent>
                     <w:p>
@@ -1002,7 +1863,7 @@
           </mc:Choice>
           <mc:Fallback>
             <w:pict>
-              <v:shape w14:anchorId="172D1AB6" id="Text Box 4" o:spid="_x0000_s1034" type="#_x0000_t202" style="position:absolute;margin-left:124.1pt;margin-top:55.5pt;width:83.6pt;height:26.65pt;z-index:251663360;visibility:visible;mso-wrap-style:square;mso-wrap-distance-left:9pt;mso-wrap-distance-top:0;mso-wrap-distance-right:9pt;mso-wrap-distance-bottom:0;mso-position-horizontal:absolute;mso-position-horizontal-relative:text;mso-position-vertical:absolute;mso-position-vertical-relative:text;v-text-anchor:top" o:gfxdata="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" fillcolor="white [3201]" strokeweight=".5pt">
+              <v:shape w14:anchorId="172D1AB6" id="Text Box 4" o:spid="_x0000_s1039" type="#_x0000_t202" style="position:absolute;margin-left:124.1pt;margin-top:55.5pt;width:83.6pt;height:26.65pt;z-index:251663360;visibility:visible;mso-wrap-style:square;mso-wrap-distance-left:9pt;mso-wrap-distance-top:0;mso-wrap-distance-right:9pt;mso-wrap-distance-bottom:0;mso-position-horizontal:absolute;mso-position-horizontal-relative:text;mso-position-vertical:absolute;mso-position-vertical-relative:text;v-text-anchor:top" o:gfxdata="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" fillcolor="white [3201]" strokeweight=".5pt">
                 <v:textbox>
                   <w:txbxContent>
                     <w:p>
@@ -1024,7 +1885,7 @@
         <mc:AlternateContent>
           <mc:Choice Requires="wps">
             <w:drawing>
-              <wp:anchor distT="0" distB="0" distL="114300" distR="114300" simplePos="0" relativeHeight="251661312" behindDoc="0" locked="0" layoutInCell="1" allowOverlap="1" wp14:anchorId="3FA58487" wp14:editId="66133D69">
+              <wp:anchor distT="0" distB="0" distL="114300" distR="114300" simplePos="0" relativeHeight="251661312" behindDoc="0" locked="0" layoutInCell="1" allowOverlap="1" wp14:anchorId="3FA58487" wp14:editId="10612A20">
                 <wp:simplePos x="0" y="0"/>
                 <wp:positionH relativeFrom="column">
                   <wp:posOffset>1576388</wp:posOffset>
@@ -1081,7 +1942,7 @@
           </mc:Choice>
           <mc:Fallback>
             <w:pict>
-              <v:shape w14:anchorId="3FA58487" id="Text Box 3" o:spid="_x0000_s1035" type="#_x0000_t202" style="position:absolute;margin-left:124.15pt;margin-top:19.5pt;width:83.6pt;height:26.65pt;z-index:251661312;visibility:visible;mso-wrap-style:square;mso-wrap-distance-left:9pt;mso-wrap-distance-top:0;mso-wrap-distance-right:9pt;mso-wrap-distance-bottom:0;mso-position-horizontal:absolute;mso-position-horizontal-relative:text;mso-position-vertical:absolute;mso-position-vertical-relative:text;v-text-anchor:top" o:gfxdata="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" fillcolor="white [3201]" strokeweight=".5pt">
+              <v:shape w14:anchorId="3FA58487" id="Text Box 3" o:spid="_x0000_s1040" type="#_x0000_t202" style="position:absolute;margin-left:124.15pt;margin-top:19.5pt;width:83.6pt;height:26.65pt;z-index:251661312;visibility:visible;mso-wrap-style:square;mso-wrap-distance-left:9pt;mso-wrap-distance-top:0;mso-wrap-distance-right:9pt;mso-wrap-distance-bottom:0;mso-position-horizontal:absolute;mso-position-horizontal-relative:text;mso-position-vertical:absolute;mso-position-vertical-relative:text;v-text-anchor:top" o:gfxdata="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" fillcolor="white [3201]" strokeweight=".5pt">
                 <v:textbox>
                   <w:txbxContent>
                     <w:p>
@@ -1092,85 +1953,6 @@
                   </w:txbxContent>
                 </v:textbox>
               </v:shape>
-            </w:pict>
-          </mc:Fallback>
-        </mc:AlternateContent>
-      </w:r>
-      <w:r>
-        <w:rPr>
-          <w:noProof/>
-        </w:rPr>
-        <mc:AlternateContent>
-          <mc:Choice Requires="wps">
-            <w:drawing>
-              <wp:anchor distT="0" distB="0" distL="114300" distR="114300" simplePos="0" relativeHeight="251660288" behindDoc="0" locked="0" layoutInCell="1" allowOverlap="1" wp14:anchorId="2E63C307" wp14:editId="443DACBF">
-                <wp:simplePos x="0" y="0"/>
-                <wp:positionH relativeFrom="column">
-                  <wp:posOffset>881063</wp:posOffset>
-                </wp:positionH>
-                <wp:positionV relativeFrom="paragraph">
-                  <wp:posOffset>47625</wp:posOffset>
-                </wp:positionV>
-                <wp:extent cx="2343150" cy="1804988"/>
-                <wp:effectExtent l="0" t="0" r="19050" b="24130"/>
-                <wp:wrapNone/>
-                <wp:docPr id="2" name="Rectangle: Rounded Corners 2"/>
-                <wp:cNvGraphicFramePr/>
-                <a:graphic xmlns:a="http://schemas.openxmlformats.org/drawingml/2006/main">
-                  <a:graphicData uri="http://schemas.microsoft.com/office/word/2010/wordprocessingShape">
-                    <wps:wsp>
-                      <wps:cNvSpPr/>
-                      <wps:spPr>
-                        <a:xfrm>
-                          <a:off x="0" y="0"/>
-                          <a:ext cx="2343150" cy="1804988"/>
-                        </a:xfrm>
-                        <a:prstGeom prst="roundRect">
-                          <a:avLst/>
-                        </a:prstGeom>
-                        <a:solidFill>
-                          <a:schemeClr val="tx2">
-                            <a:lumMod val="20000"/>
-                            <a:lumOff val="80000"/>
-                          </a:schemeClr>
-                        </a:solidFill>
-                      </wps:spPr>
-                      <wps:style>
-                        <a:lnRef idx="2">
-                          <a:schemeClr val="accent1">
-                            <a:shade val="50000"/>
-                          </a:schemeClr>
-                        </a:lnRef>
-                        <a:fillRef idx="1">
-                          <a:schemeClr val="accent1"/>
-                        </a:fillRef>
-                        <a:effectRef idx="0">
-                          <a:schemeClr val="accent1"/>
-                        </a:effectRef>
-                        <a:fontRef idx="minor">
-                          <a:schemeClr val="lt1"/>
-                        </a:fontRef>
-                      </wps:style>
-                      <wps:bodyPr rot="0" spcFirstLastPara="0" vertOverflow="overflow" horzOverflow="overflow" vert="horz" wrap="square" lIns="91440" tIns="45720" rIns="91440" bIns="45720" numCol="1" spcCol="0" rtlCol="0" fromWordArt="0" anchor="ctr" anchorCtr="0" forceAA="0" compatLnSpc="1">
-                        <a:prstTxWarp prst="textNoShape">
-                          <a:avLst/>
-                        </a:prstTxWarp>
-                        <a:noAutofit/>
-                      </wps:bodyPr>
-                    </wps:wsp>
-                  </a:graphicData>
-                </a:graphic>
-                <wp14:sizeRelH relativeFrom="margin">
-                  <wp14:pctWidth>0</wp14:pctWidth>
-                </wp14:sizeRelH>
-              </wp:anchor>
-            </w:drawing>
-          </mc:Choice>
-          <mc:Fallback>
-            <w:pict>
-              <v:roundrect w14:anchorId="5B29E27C" id="Rectangle: Rounded Corners 2" o:spid="_x0000_s1026" style="position:absolute;margin-left:69.4pt;margin-top:3.75pt;width:184.5pt;height:142.15pt;z-index:251660288;visibility:visible;mso-wrap-style:square;mso-width-percent:0;mso-wrap-distance-left:9pt;mso-wrap-distance-top:0;mso-wrap-distance-right:9pt;mso-wrap-distance-bottom:0;mso-position-horizontal:absolute;mso-position-horizontal-relative:text;mso-position-vertical:absolute;mso-position-vertical-relative:text;mso-width-percent:0;mso-width-relative:margin;v-text-anchor:middle" arcsize="10923f" o:gfxdata="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" fillcolor="#d5dce4 [671]" strokecolor="#1f3763 [1604]" strokeweight="1pt">
-                <v:stroke joinstyle="miter"/>
-              </v:roundrect>
             </w:pict>
           </mc:Fallback>
         </mc:AlternateContent>
@@ -1252,6 +2034,56 @@
     </w:sectPr>
   </w:body>
 </w:document>
+</file>
+
+<file path=word/endnotes.xml><?xml version="1.0" encoding="utf-8"?>
+<w:endnotes xmlns:wpc="http://schemas.microsoft.com/office/word/2010/wordprocessingCanvas" xmlns:cx="http://schemas.microsoft.com/office/drawing/2014/chartex" xmlns:cx1="http://schemas.microsoft.com/office/drawing/2015/9/8/chartex" xmlns:cx2="http://schemas.microsoft.com/office/drawing/2015/10/21/chartex" xmlns:cx3="http://schemas.microsoft.com/office/drawing/2016/5/9/chartex" xmlns:cx4="http://schemas.microsoft.com/office/drawing/2016/5/10/chartex" xmlns:cx5="http://schemas.microsoft.com/office/drawing/2016/5/11/chartex" xmlns:cx6="http://schemas.microsoft.com/office/drawing/2016/5/12/chartex" xmlns:cx7="http://schemas.microsoft.com/office/drawing/2016/5/13/chartex" xmlns:cx8="http://schemas.microsoft.com/office/drawing/2016/5/14/chartex" xmlns:mc="http://schemas.openxmlformats.org/markup-compatibility/2006" xmlns:aink="http://schemas.microsoft.com/office/drawing/2016/ink" xmlns:am3d="http://schemas.microsoft.com/office/drawing/2017/model3d" xmlns:o="urn:schemas-microsoft-com:office:office" xmlns:r="http://schemas.openxmlformats.org/officeDocument/2006/relationships" xmlns:m="http://schemas.openxmlformats.org/officeDocument/2006/math" xmlns:v="urn:schemas-microsoft-com:vml" xmlns:wp14="http://schemas.microsoft.com/office/word/2010/wordprocessingDrawing" xmlns:wp="http://schemas.openxmlformats.org/drawingml/2006/wordprocessingDrawing" xmlns:w10="urn:schemas-microsoft-com:office:word" xmlns:w="http://schemas.openxmlformats.org/wordprocessingml/2006/main" xmlns:w14="http://schemas.microsoft.com/office/word/2010/wordml" xmlns:w15="http://schemas.microsoft.com/office/word/2012/wordml" xmlns:w16cid="http://schemas.microsoft.com/office/word/2016/wordml/cid" xmlns:w16se="http://schemas.microsoft.com/office/word/2015/wordml/symex" xmlns:wpg="http://schemas.microsoft.com/office/word/2010/wordprocessingGroup" xmlns:wpi="http://schemas.microsoft.com/office/word/2010/wordprocessingInk" xmlns:wne="http://schemas.microsoft.com/office/word/2006/wordml" xmlns:wps="http://schemas.microsoft.com/office/word/2010/wordprocessingShape" mc:Ignorable="w14 w15 w16se w16cid wp14">
+  <w:endnote w:type="separator" w:id="-1">
+    <w:p>
+      <w:pPr>
+        <w:spacing w:after="0" w:line="240" w:lineRule="auto"/>
+      </w:pPr>
+      <w:r>
+        <w:separator/>
+      </w:r>
+    </w:p>
+  </w:endnote>
+  <w:endnote w:type="continuationSeparator" w:id="0">
+    <w:p>
+      <w:pPr>
+        <w:spacing w:after="0" w:line="240" w:lineRule="auto"/>
+      </w:pPr>
+      <w:r>
+        <w:continuationSeparator/>
+      </w:r>
+    </w:p>
+  </w:endnote>
+</w:endnotes>
+</file>
+
+<file path=word/footnotes.xml><?xml version="1.0" encoding="utf-8"?>
+<w:footnotes xmlns:wpc="http://schemas.microsoft.com/office/word/2010/wordprocessingCanvas" xmlns:cx="http://schemas.microsoft.com/office/drawing/2014/chartex" xmlns:cx1="http://schemas.microsoft.com/office/drawing/2015/9/8/chartex" xmlns:cx2="http://schemas.microsoft.com/office/drawing/2015/10/21/chartex" xmlns:cx3="http://schemas.microsoft.com/office/drawing/2016/5/9/chartex" xmlns:cx4="http://schemas.microsoft.com/office/drawing/2016/5/10/chartex" xmlns:cx5="http://schemas.microsoft.com/office/drawing/2016/5/11/chartex" xmlns:cx6="http://schemas.microsoft.com/office/drawing/2016/5/12/chartex" xmlns:cx7="http://schemas.microsoft.com/office/drawing/2016/5/13/chartex" xmlns:cx8="http://schemas.microsoft.com/office/drawing/2016/5/14/chartex" xmlns:mc="http://schemas.openxmlformats.org/markup-compatibility/2006" xmlns:aink="http://schemas.microsoft.com/office/drawing/2016/ink" xmlns:am3d="http://schemas.microsoft.com/office/drawing/2017/model3d" xmlns:o="urn:schemas-microsoft-com:office:office" xmlns:r="http://schemas.openxmlformats.org/officeDocument/2006/relationships" xmlns:m="http://schemas.openxmlformats.org/officeDocument/2006/math" xmlns:v="urn:schemas-microsoft-com:vml" xmlns:wp14="http://schemas.microsoft.com/office/word/2010/wordprocessingDrawing" xmlns:wp="http://schemas.openxmlformats.org/drawingml/2006/wordprocessingDrawing" xmlns:w10="urn:schemas-microsoft-com:office:word" xmlns:w="http://schemas.openxmlformats.org/wordprocessingml/2006/main" xmlns:w14="http://schemas.microsoft.com/office/word/2010/wordml" xmlns:w15="http://schemas.microsoft.com/office/word/2012/wordml" xmlns:w16cid="http://schemas.microsoft.com/office/word/2016/wordml/cid" xmlns:w16se="http://schemas.microsoft.com/office/word/2015/wordml/symex" xmlns:wpg="http://schemas.microsoft.com/office/word/2010/wordprocessingGroup" xmlns:wpi="http://schemas.microsoft.com/office/word/2010/wordprocessingInk" xmlns:wne="http://schemas.microsoft.com/office/word/2006/wordml" xmlns:wps="http://schemas.microsoft.com/office/word/2010/wordprocessingShape" mc:Ignorable="w14 w15 w16se w16cid wp14">
+  <w:footnote w:type="separator" w:id="-1">
+    <w:p>
+      <w:pPr>
+        <w:spacing w:after="0" w:line="240" w:lineRule="auto"/>
+      </w:pPr>
+      <w:r>
+        <w:separator/>
+      </w:r>
+    </w:p>
+  </w:footnote>
+  <w:footnote w:type="continuationSeparator" w:id="0">
+    <w:p>
+      <w:pPr>
+        <w:spacing w:after="0" w:line="240" w:lineRule="auto"/>
+      </w:pPr>
+      <w:r>
+        <w:continuationSeparator/>
+      </w:r>
+    </w:p>
+  </w:footnote>
+</w:footnotes>
 </file>
 
 <file path=word/styles.xml><?xml version="1.0" encoding="utf-8"?>
@@ -1651,7 +2483,7 @@
   <w:style w:type="paragraph" w:default="1" w:styleId="Normal">
     <w:name w:val="Normal"/>
     <w:qFormat/>
-    <w:rsid w:val="00C6093A"/>
+    <w:rsid w:val="001713FF"/>
   </w:style>
   <w:style w:type="character" w:default="1" w:styleId="DefaultParagraphFont">
     <w:name w:val="Default Paragraph Font"/>
@@ -1679,6 +2511,50 @@
     <w:uiPriority w:val="99"/>
     <w:semiHidden/>
     <w:unhideWhenUsed/>
+  </w:style>
+  <w:style w:type="paragraph" w:styleId="Header">
+    <w:name w:val="header"/>
+    <w:basedOn w:val="Normal"/>
+    <w:link w:val="HeaderChar"/>
+    <w:uiPriority w:val="99"/>
+    <w:unhideWhenUsed/>
+    <w:rsid w:val="008C27F7"/>
+    <w:pPr>
+      <w:tabs>
+        <w:tab w:val="center" w:pos="4680"/>
+        <w:tab w:val="right" w:pos="9360"/>
+      </w:tabs>
+      <w:spacing w:after="0" w:line="240" w:lineRule="auto"/>
+    </w:pPr>
+  </w:style>
+  <w:style w:type="character" w:customStyle="1" w:styleId="HeaderChar">
+    <w:name w:val="Header Char"/>
+    <w:basedOn w:val="DefaultParagraphFont"/>
+    <w:link w:val="Header"/>
+    <w:uiPriority w:val="99"/>
+    <w:rsid w:val="008C27F7"/>
+  </w:style>
+  <w:style w:type="paragraph" w:styleId="Footer">
+    <w:name w:val="footer"/>
+    <w:basedOn w:val="Normal"/>
+    <w:link w:val="FooterChar"/>
+    <w:uiPriority w:val="99"/>
+    <w:unhideWhenUsed/>
+    <w:rsid w:val="008C27F7"/>
+    <w:pPr>
+      <w:tabs>
+        <w:tab w:val="center" w:pos="4680"/>
+        <w:tab w:val="right" w:pos="9360"/>
+      </w:tabs>
+      <w:spacing w:after="0" w:line="240" w:lineRule="auto"/>
+    </w:pPr>
+  </w:style>
+  <w:style w:type="character" w:customStyle="1" w:styleId="FooterChar">
+    <w:name w:val="Footer Char"/>
+    <w:basedOn w:val="DefaultParagraphFont"/>
+    <w:link w:val="Footer"/>
+    <w:uiPriority w:val="99"/>
+    <w:rsid w:val="008C27F7"/>
   </w:style>
 </w:styles>
 </file>

</xml_diff>